<commit_message>
dopísané zmeny do inštalačnej príručky
</commit_message>
<xml_diff>
--- a/documents/Instalacna prirucka.docx
+++ b/documents/Instalacna prirucka.docx
@@ -1851,200 +1851,141 @@
         <w:pStyle w:val="Odsekzoznamu"/>
       </w:pPr>
     </w:p>
+    <w:p>
+      <w:pPr>
+        <w:pStyle w:val="Odsekzoznamu"/>
+      </w:pPr>
+    </w:p>
     <w:p/>
     <w:p>
       <w:pPr>
-        <w:pStyle w:val="Nadpis2"/>
+        <w:pStyle w:val="Nadpis1"/>
+        <w:jc w:val="center"/>
       </w:pPr>
       <w:r>
         <w:lastRenderedPageBreak/>
-        <w:t>N</w:t>
-      </w:r>
-      <w:r>
-        <w:t>astavenie pripojenia ku serveru</w:t>
-      </w:r>
-    </w:p>
-    <w:p>
-      <w:pPr>
-        <w:pStyle w:val="Odsekzoznamu"/>
-        <w:numPr>
-          <w:ilvl w:val="0"/>
-          <w:numId w:val="7"/>
-        </w:numPr>
-      </w:pPr>
-      <w:r>
-        <w:t>Stiahnite a otvorte si nasledovný</w:t>
-      </w:r>
-      <w:bookmarkStart w:id="0" w:name="_GoBack"/>
-      <w:bookmarkEnd w:id="0"/>
-      <w:r>
+        <w:t xml:space="preserve">Vytvorenie </w:t>
+      </w:r>
+      <w:proofErr w:type="spellStart"/>
+      <w:r>
+        <w:t>exe</w:t>
+      </w:r>
+      <w:proofErr w:type="spellEnd"/>
+      <w:r>
+        <w:t xml:space="preserve"> – súboru</w:t>
+      </w:r>
+    </w:p>
+    <w:p>
+      <w:pPr>
+        <w:spacing w:after="0"/>
+        <w:rPr>
+          <w:rFonts w:ascii="Fujitsu Sans Light" w:hAnsi="Fujitsu Sans Light"/>
+          <w:szCs w:val="20"/>
+        </w:rPr>
+      </w:pPr>
+      <w:r>
+        <w:rPr>
+          <w:rFonts w:ascii="Fujitsu Sans Light" w:hAnsi="Fujitsu Sans Light"/>
+          <w:szCs w:val="20"/>
+        </w:rPr>
+        <w:t>Ako prv</w:t>
+      </w:r>
+      <w:r>
+        <w:rPr>
+          <w:szCs w:val="20"/>
+        </w:rPr>
+        <w:t>é je potrebné</w:t>
+      </w:r>
+      <w:r>
+        <w:rPr>
+          <w:rFonts w:ascii="Fujitsu Sans Light" w:hAnsi="Fujitsu Sans Light"/>
+          <w:szCs w:val="20"/>
+        </w:rPr>
+        <w:t xml:space="preserve"> si </w:t>
+      </w:r>
+      <w:proofErr w:type="spellStart"/>
+      <w:r>
+        <w:rPr>
+          <w:rFonts w:ascii="Fujitsu Sans Light" w:hAnsi="Fujitsu Sans Light"/>
+          <w:szCs w:val="20"/>
+        </w:rPr>
+        <w:t>stiahnúť</w:t>
+      </w:r>
+      <w:proofErr w:type="spellEnd"/>
+      <w:r>
+        <w:rPr>
+          <w:rFonts w:ascii="Fujitsu Sans Light" w:hAnsi="Fujitsu Sans Light"/>
+          <w:szCs w:val="20"/>
+        </w:rPr>
         <w:t xml:space="preserve"> </w:t>
       </w:r>
+      <w:r>
+        <w:rPr>
+          <w:rFonts w:ascii="Fujitsu Sans Light" w:hAnsi="Fujitsu Sans Light"/>
+          <w:szCs w:val="20"/>
+        </w:rPr>
+        <w:t>:</w:t>
+      </w:r>
+    </w:p>
+    <w:p>
+      <w:pPr>
+        <w:spacing w:after="0"/>
+        <w:rPr>
+          <w:rFonts w:ascii="Fujitsu Sans Light" w:hAnsi="Fujitsu Sans Light"/>
+          <w:szCs w:val="20"/>
+        </w:rPr>
+      </w:pPr>
       <w:hyperlink r:id="rId12" w:history="1">
         <w:r>
           <w:rPr>
             <w:rStyle w:val="Hypertextovprepojenie"/>
+            <w:rFonts w:ascii="Fujitsu Sans Light" w:hAnsi="Fujitsu Sans Light"/>
+            <w:szCs w:val="20"/>
           </w:rPr>
-          <w:t>FinalApp.jar</w:t>
+          <w:t>https://drive.google.com/file/d/1_P2RQdqNYBYA8r31FFcnV2ZcrtVoR7Wy/view?usp=sharing</w:t>
         </w:r>
       </w:hyperlink>
     </w:p>
     <w:p>
       <w:pPr>
-        <w:pStyle w:val="Odsekzoznamu"/>
-        <w:numPr>
-          <w:ilvl w:val="0"/>
-          <w:numId w:val="7"/>
-        </w:numPr>
-      </w:pPr>
-      <w:r>
-        <w:t>Nájdite súbor hibernate.cfg.xml, otvorte ho a upravte ho nasledovne.</w:t>
-      </w:r>
-    </w:p>
-    <w:p>
-      <w:pPr>
-        <w:shd w:val="clear" w:color="auto" w:fill="2B2B2B"/>
-        <w:tabs>
-          <w:tab w:val="left" w:pos="916"/>
-          <w:tab w:val="left" w:pos="1832"/>
-          <w:tab w:val="left" w:pos="2748"/>
-          <w:tab w:val="left" w:pos="3664"/>
-          <w:tab w:val="left" w:pos="4580"/>
-          <w:tab w:val="left" w:pos="5496"/>
-          <w:tab w:val="left" w:pos="6412"/>
-          <w:tab w:val="left" w:pos="7328"/>
-          <w:tab w:val="left" w:pos="8244"/>
-          <w:tab w:val="left" w:pos="9160"/>
-          <w:tab w:val="left" w:pos="10076"/>
-          <w:tab w:val="left" w:pos="10992"/>
-          <w:tab w:val="left" w:pos="11908"/>
-          <w:tab w:val="left" w:pos="12824"/>
-          <w:tab w:val="left" w:pos="13740"/>
-          <w:tab w:val="left" w:pos="14656"/>
-        </w:tabs>
-        <w:spacing w:after="0" w:line="240" w:lineRule="auto"/>
-        <w:rPr>
-          <w:rFonts w:ascii="Courier New" w:eastAsia="Times New Roman" w:hAnsi="Courier New" w:cs="Courier New"/>
-          <w:color w:val="A9B7C6"/>
-          <w:sz w:val="20"/>
+        <w:spacing w:after="0"/>
+        <w:rPr>
+          <w:rFonts w:ascii="Fujitsu Sans Light" w:hAnsi="Fujitsu Sans Light"/>
           <w:szCs w:val="20"/>
-          <w:lang w:eastAsia="sk-SK"/>
-        </w:rPr>
-      </w:pPr>
-      <w:r>
-        <w:rPr>
-          <w:rFonts w:ascii="Courier New" w:eastAsia="Times New Roman" w:hAnsi="Courier New" w:cs="Courier New"/>
-          <w:color w:val="E8BF6A"/>
-          <w:sz w:val="20"/>
+        </w:rPr>
+      </w:pPr>
+      <w:r>
+        <w:rPr>
+          <w:rFonts w:ascii="Fujitsu Sans Light" w:hAnsi="Fujitsu Sans Light"/>
           <w:szCs w:val="20"/>
-          <w:lang w:eastAsia="sk-SK"/>
-        </w:rPr>
-        <w:t>&lt;</w:t>
-      </w:r>
-      <w:proofErr w:type="spellStart"/>
-      <w:r>
-        <w:rPr>
-          <w:rFonts w:ascii="Courier New" w:eastAsia="Times New Roman" w:hAnsi="Courier New" w:cs="Courier New"/>
-          <w:color w:val="E8BF6A"/>
-          <w:sz w:val="20"/>
+        </w:rPr>
+        <w:t xml:space="preserve">a rozbaliť ho do C:\Program </w:t>
+      </w:r>
+      <w:proofErr w:type="spellStart"/>
+      <w:r>
+        <w:rPr>
+          <w:rFonts w:ascii="Fujitsu Sans Light" w:hAnsi="Fujitsu Sans Light"/>
           <w:szCs w:val="20"/>
-          <w:lang w:eastAsia="sk-SK"/>
-        </w:rPr>
-        <w:t>property</w:t>
-      </w:r>
-      <w:proofErr w:type="spellEnd"/>
-      <w:r>
-        <w:rPr>
-          <w:rFonts w:ascii="Courier New" w:eastAsia="Times New Roman" w:hAnsi="Courier New" w:cs="Courier New"/>
-          <w:color w:val="E8BF6A"/>
-          <w:sz w:val="20"/>
+        </w:rPr>
+        <w:t>Files</w:t>
+      </w:r>
+      <w:proofErr w:type="spellEnd"/>
+      <w:r>
+        <w:rPr>
+          <w:rFonts w:ascii="Fujitsu Sans Light" w:hAnsi="Fujitsu Sans Light"/>
           <w:szCs w:val="20"/>
-          <w:lang w:eastAsia="sk-SK"/>
         </w:rPr>
         <w:t xml:space="preserve"> </w:t>
       </w:r>
-      <w:r>
-        <w:rPr>
-          <w:rFonts w:ascii="Courier New" w:eastAsia="Times New Roman" w:hAnsi="Courier New" w:cs="Courier New"/>
-          <w:color w:val="BABABA"/>
-          <w:sz w:val="20"/>
+    </w:p>
+    <w:p>
+      <w:pPr>
+        <w:spacing w:after="0"/>
+        <w:rPr>
+          <w:rFonts w:ascii="Fujitsu Sans Light" w:hAnsi="Fujitsu Sans Light"/>
           <w:szCs w:val="20"/>
-          <w:lang w:eastAsia="sk-SK"/>
-        </w:rPr>
-        <w:t>name</w:t>
-      </w:r>
-      <w:r>
-        <w:rPr>
-          <w:rFonts w:ascii="Courier New" w:eastAsia="Times New Roman" w:hAnsi="Courier New" w:cs="Courier New"/>
-          <w:color w:val="6A8759"/>
-          <w:sz w:val="20"/>
-          <w:szCs w:val="20"/>
-          <w:lang w:eastAsia="sk-SK"/>
-        </w:rPr>
-        <w:t>="hibernate.connection.url"</w:t>
-      </w:r>
-      <w:r>
-        <w:rPr>
-          <w:rFonts w:ascii="Courier New" w:eastAsia="Times New Roman" w:hAnsi="Courier New" w:cs="Courier New"/>
-          <w:color w:val="E8BF6A"/>
-          <w:sz w:val="20"/>
-          <w:szCs w:val="20"/>
-          <w:lang w:eastAsia="sk-SK"/>
-        </w:rPr>
-        <w:t>&gt;</w:t>
-      </w:r>
-      <w:r>
-        <w:rPr>
-          <w:rFonts w:ascii="Courier New" w:eastAsia="Times New Roman" w:hAnsi="Courier New" w:cs="Courier New"/>
-          <w:color w:val="A9B7C6"/>
-          <w:sz w:val="20"/>
-          <w:szCs w:val="20"/>
-          <w:lang w:eastAsia="sk-SK"/>
-        </w:rPr>
-        <w:t>jdbc:postgresql://localhost:5432/storage</w:t>
-      </w:r>
-      <w:r>
-        <w:rPr>
-          <w:rFonts w:ascii="Courier New" w:eastAsia="Times New Roman" w:hAnsi="Courier New" w:cs="Courier New"/>
-          <w:color w:val="E8BF6A"/>
-          <w:sz w:val="20"/>
-          <w:szCs w:val="20"/>
-          <w:lang w:eastAsia="sk-SK"/>
-        </w:rPr>
-        <w:t>&lt;/property&gt;</w:t>
-      </w:r>
-    </w:p>
-    <w:p/>
-    <w:p>
-      <w:proofErr w:type="spellStart"/>
-      <w:r>
-        <w:t>localhost</w:t>
-      </w:r>
-      <w:proofErr w:type="spellEnd"/>
-      <w:r>
-        <w:t xml:space="preserve"> nahraď</w:t>
-      </w:r>
-      <w:r>
-        <w:t>te IPv4 adresou počítača, na ktorom beží databáza. Uložte a potvrďte zmeny.</w:t>
-      </w:r>
-    </w:p>
-    <w:p/>
-    <w:p>
-      <w:pPr>
-        <w:pStyle w:val="Nadpis1"/>
-        <w:jc w:val="center"/>
-      </w:pPr>
-      <w:r>
-        <w:t xml:space="preserve">Vytvorenie </w:t>
-      </w:r>
-      <w:proofErr w:type="spellStart"/>
-      <w:r>
-        <w:t>exe</w:t>
-      </w:r>
-      <w:proofErr w:type="spellEnd"/>
-      <w:r>
-        <w:t xml:space="preserve"> – súboru</w:t>
-      </w:r>
+        </w:rPr>
+      </w:pPr>
     </w:p>
     <w:p>
       <w:r>
@@ -2258,121 +2199,6 @@
           <w:ilvl w:val="0"/>
           <w:numId w:val="9"/>
         </w:numPr>
-        <w:rPr>
-          <w:rFonts w:ascii="Fujitsu Sans Light" w:hAnsi="Fujitsu Sans Light"/>
-          <w:szCs w:val="20"/>
-        </w:rPr>
-      </w:pPr>
-      <w:proofErr w:type="spellStart"/>
-      <w:r>
-        <w:rPr>
-          <w:rFonts w:ascii="Fujitsu Sans Light" w:hAnsi="Fujitsu Sans Light"/>
-          <w:szCs w:val="20"/>
-        </w:rPr>
-        <w:t>Stiahnúť</w:t>
-      </w:r>
-      <w:proofErr w:type="spellEnd"/>
-      <w:r>
-        <w:rPr>
-          <w:rFonts w:ascii="Fujitsu Sans Light" w:hAnsi="Fujitsu Sans Light"/>
-          <w:szCs w:val="20"/>
-        </w:rPr>
-        <w:t xml:space="preserve"> si Java priečinok z</w:t>
-      </w:r>
-      <w:r>
-        <w:rPr>
-          <w:rFonts w:ascii="Fujitsu Sans Light" w:hAnsi="Fujitsu Sans Light"/>
-          <w:szCs w:val="20"/>
-        </w:rPr>
-        <w:t>:</w:t>
-      </w:r>
-    </w:p>
-    <w:p>
-      <w:pPr>
-        <w:pStyle w:val="Odsekzoznamu"/>
-        <w:rPr>
-          <w:rFonts w:ascii="Fujitsu Sans Light" w:hAnsi="Fujitsu Sans Light"/>
-          <w:szCs w:val="20"/>
-        </w:rPr>
-      </w:pPr>
-      <w:hyperlink r:id="rId16" w:history="1">
-        <w:r>
-          <w:rPr>
-            <w:rStyle w:val="Hypertextovprepojenie"/>
-            <w:rFonts w:ascii="Fujitsu Sans Light" w:hAnsi="Fujitsu Sans Light"/>
-            <w:szCs w:val="20"/>
-          </w:rPr>
-          <w:t>https://drive.google.com/file/d/1_P2RQdqNYBYA8r31FFcnV2ZcrtVoR7Wy/view?usp=sharing</w:t>
-        </w:r>
-      </w:hyperlink>
-    </w:p>
-    <w:p>
-      <w:pPr>
-        <w:pStyle w:val="Odsekzoznamu"/>
-        <w:rPr>
-          <w:rFonts w:ascii="Fujitsu Sans Light" w:hAnsi="Fujitsu Sans Light"/>
-          <w:szCs w:val="20"/>
-        </w:rPr>
-      </w:pPr>
-      <w:r>
-        <w:rPr>
-          <w:rFonts w:ascii="Fujitsu Sans Light" w:hAnsi="Fujitsu Sans Light"/>
-          <w:szCs w:val="20"/>
-        </w:rPr>
-        <w:t xml:space="preserve">a rozbaliť ho do </w:t>
-      </w:r>
-      <w:r>
-        <w:rPr>
-          <w:rFonts w:ascii="Fujitsu Sans Light" w:hAnsi="Fujitsu Sans Light"/>
-          <w:szCs w:val="20"/>
-        </w:rPr>
-        <w:t>C</w:t>
-      </w:r>
-      <w:r>
-        <w:rPr>
-          <w:rFonts w:ascii="Fujitsu Sans Light" w:hAnsi="Fujitsu Sans Light"/>
-          <w:szCs w:val="20"/>
-        </w:rPr>
-        <w:t>:</w:t>
-      </w:r>
-      <w:r>
-        <w:rPr>
-          <w:rFonts w:ascii="Fujitsu Sans Light" w:hAnsi="Fujitsu Sans Light"/>
-          <w:szCs w:val="20"/>
-        </w:rPr>
-        <w:t xml:space="preserve">\Program </w:t>
-      </w:r>
-      <w:proofErr w:type="spellStart"/>
-      <w:r>
-        <w:rPr>
-          <w:rFonts w:ascii="Fujitsu Sans Light" w:hAnsi="Fujitsu Sans Light"/>
-          <w:szCs w:val="20"/>
-        </w:rPr>
-        <w:t>F</w:t>
-      </w:r>
-      <w:r>
-        <w:rPr>
-          <w:rFonts w:ascii="Fujitsu Sans Light" w:hAnsi="Fujitsu Sans Light"/>
-          <w:szCs w:val="20"/>
-        </w:rPr>
-        <w:t>iles</w:t>
-      </w:r>
-      <w:proofErr w:type="spellEnd"/>
-      <w:r>
-        <w:rPr>
-          <w:rFonts w:ascii="Fujitsu Sans Light" w:hAnsi="Fujitsu Sans Light"/>
-          <w:szCs w:val="20"/>
-        </w:rPr>
-        <w:t xml:space="preserve"> </w:t>
-      </w:r>
-    </w:p>
-    <w:p>
-      <w:pPr>
-        <w:pStyle w:val="Odsekzoznamu"/>
-        <w:numPr>
-          <w:ilvl w:val="0"/>
-          <w:numId w:val="9"/>
-        </w:numPr>
       </w:pPr>
       <w:r>
         <w:t xml:space="preserve">V záložke JRE vybrať ako JRE </w:t>
@@ -2472,11 +2298,123 @@
         </w:pict>
       </w:r>
       <w:r>
+        <w:rPr>
+          <w:noProof/>
+          <w:lang w:val="en-GB" w:eastAsia="en-GB"/>
+        </w:rPr>
         <w:drawing>
           <wp:inline distT="0" distB="0" distL="0" distR="0" wp14:anchorId="16100791" wp14:editId="7421D968">
             <wp:extent cx="2465679" cy="996069"/>
             <wp:effectExtent l="0" t="0" r="0" b="0"/>
             <wp:docPr id="3" name="Obrázok 3"/>
+            <wp:cNvGraphicFramePr>
+              <a:graphicFrameLocks xmlns:a="http://schemas.openxmlformats.org/drawingml/2006/main" noChangeAspect="1"/>
+            </wp:cNvGraphicFramePr>
+            <a:graphic xmlns:a="http://schemas.openxmlformats.org/drawingml/2006/main">
+              <a:graphicData uri="http://schemas.openxmlformats.org/drawingml/2006/picture">
+                <pic:pic xmlns:pic="http://schemas.openxmlformats.org/drawingml/2006/picture">
+                  <pic:nvPicPr>
+                    <pic:cNvPr id="1" name=""/>
+                    <pic:cNvPicPr/>
+                  </pic:nvPicPr>
+                  <pic:blipFill>
+                    <a:blip r:embed="rId16"/>
+                    <a:stretch>
+                      <a:fillRect/>
+                    </a:stretch>
+                  </pic:blipFill>
+                  <pic:spPr>
+                    <a:xfrm>
+                      <a:off x="0" y="0"/>
+                      <a:ext cx="2465679" cy="996069"/>
+                    </a:xfrm>
+                    <a:prstGeom prst="rect">
+                      <a:avLst/>
+                    </a:prstGeom>
+                  </pic:spPr>
+                </pic:pic>
+              </a:graphicData>
+            </a:graphic>
+          </wp:inline>
+        </w:drawing>
+      </w:r>
+    </w:p>
+    <w:p/>
+    <w:p>
+      <w:pPr>
+        <w:pStyle w:val="Nadpis2"/>
+      </w:pPr>
+      <w:r>
+        <w:t>Nastavenie pripojenia ku serveru</w:t>
+      </w:r>
+    </w:p>
+    <w:p>
+      <w:pPr>
+        <w:pStyle w:val="Odsekzoznamu"/>
+        <w:numPr>
+          <w:ilvl w:val="0"/>
+          <w:numId w:val="10"/>
+        </w:numPr>
+      </w:pPr>
+      <w:r>
+        <w:t xml:space="preserve">Otvorte si súbor </w:t>
+      </w:r>
+      <w:proofErr w:type="spellStart"/>
+      <w:r>
+        <w:t>database.cfg</w:t>
+      </w:r>
+      <w:proofErr w:type="spellEnd"/>
+      <w:r>
+        <w:t xml:space="preserve"> nachádzajúci sa v </w:t>
+      </w:r>
+      <w:r>
+        <w:rPr>
+          <w:rFonts w:ascii="Fujitsu Sans Light" w:hAnsi="Fujitsu Sans Light"/>
+          <w:szCs w:val="20"/>
+        </w:rPr>
+        <w:t>C:</w:t>
+      </w:r>
+      <w:r>
+        <w:rPr>
+          <w:rFonts w:ascii="Fujitsu Sans Light" w:hAnsi="Fujitsu Sans Light"/>
+          <w:szCs w:val="20"/>
+        </w:rPr>
+        <w:t xml:space="preserve">\Program </w:t>
+      </w:r>
+      <w:proofErr w:type="spellStart"/>
+      <w:r>
+        <w:rPr>
+          <w:rFonts w:ascii="Fujitsu Sans Light" w:hAnsi="Fujitsu Sans Light"/>
+          <w:szCs w:val="20"/>
+        </w:rPr>
+        <w:t>F</w:t>
+      </w:r>
+      <w:r>
+        <w:rPr>
+          <w:rFonts w:ascii="Fujitsu Sans Light" w:hAnsi="Fujitsu Sans Light"/>
+          <w:szCs w:val="20"/>
+        </w:rPr>
+        <w:t>iles</w:t>
+      </w:r>
+      <w:proofErr w:type="spellEnd"/>
+      <w:r>
+        <w:rPr>
+          <w:rFonts w:ascii="Fujitsu Sans Light" w:hAnsi="Fujitsu Sans Light"/>
+          <w:szCs w:val="20"/>
+        </w:rPr>
+        <w:t>\Java</w:t>
+      </w:r>
+    </w:p>
+    <w:p>
+      <w:pPr>
+        <w:pStyle w:val="Odsekzoznamu"/>
+      </w:pPr>
+      <w:r>
+        <w:drawing>
+          <wp:inline distT="0" distB="0" distL="0" distR="0" wp14:anchorId="3C51670A" wp14:editId="0B04831E">
+            <wp:extent cx="5078319" cy="1387965"/>
+            <wp:effectExtent l="0" t="0" r="0" b="3175"/>
+            <wp:docPr id="6" name="Obrázok 6"/>
             <wp:cNvGraphicFramePr>
               <a:graphicFrameLocks xmlns:a="http://schemas.openxmlformats.org/drawingml/2006/main" noChangeAspect="1"/>
             </wp:cNvGraphicFramePr>
@@ -2496,7 +2434,7 @@
                   <pic:spPr>
                     <a:xfrm>
                       <a:off x="0" y="0"/>
-                      <a:ext cx="2465679" cy="996069"/>
+                      <a:ext cx="5078319" cy="1387965"/>
                     </a:xfrm>
                     <a:prstGeom prst="rect">
                       <a:avLst/>
@@ -2509,6 +2447,85 @@
         </w:drawing>
       </w:r>
     </w:p>
+    <w:p>
+      <w:pPr>
+        <w:pStyle w:val="Odsekzoznamu"/>
+        <w:numPr>
+          <w:ilvl w:val="0"/>
+          <w:numId w:val="10"/>
+        </w:numPr>
+      </w:pPr>
+      <w:proofErr w:type="spellStart"/>
+      <w:r>
+        <w:t>localhost</w:t>
+      </w:r>
+      <w:proofErr w:type="spellEnd"/>
+      <w:r>
+        <w:t xml:space="preserve"> nahraď</w:t>
+      </w:r>
+      <w:r>
+        <w:t xml:space="preserve">te IPv4 adresou </w:t>
+      </w:r>
+      <w:proofErr w:type="spellStart"/>
+      <w:r>
+        <w:t>Ethernet</w:t>
+      </w:r>
+      <w:proofErr w:type="spellEnd"/>
+      <w:r>
+        <w:t xml:space="preserve"> adaptéra, prostredníctvom ktorej je počítač pripojený do lokálnej </w:t>
+      </w:r>
+      <w:proofErr w:type="spellStart"/>
+      <w:r>
+        <w:t>stiete</w:t>
+      </w:r>
+      <w:proofErr w:type="spellEnd"/>
+      <w:r>
+        <w:t xml:space="preserve"> (počítač, na ktorom beží databázový server).</w:t>
+      </w:r>
+      <w:bookmarkStart w:id="0" w:name="_GoBack"/>
+      <w:bookmarkEnd w:id="0"/>
+    </w:p>
+    <w:p>
+      <w:pPr>
+        <w:pStyle w:val="Odsekzoznamu"/>
+        <w:numPr>
+          <w:ilvl w:val="0"/>
+          <w:numId w:val="10"/>
+        </w:numPr>
+      </w:pPr>
+      <w:proofErr w:type="spellStart"/>
+      <w:r>
+        <w:t>password</w:t>
+      </w:r>
+      <w:proofErr w:type="spellEnd"/>
+      <w:r>
+        <w:t xml:space="preserve"> nahraďte heslom, ktoré ste si v</w:t>
+      </w:r>
+      <w:r>
+        <w:t xml:space="preserve">ybrali počas inštalácie </w:t>
+      </w:r>
+      <w:proofErr w:type="spellStart"/>
+      <w:r>
+        <w:t>PostgreSQL</w:t>
+      </w:r>
+      <w:proofErr w:type="spellEnd"/>
+      <w:r>
+        <w:t>.</w:t>
+      </w:r>
+    </w:p>
+    <w:p>
+      <w:pPr>
+        <w:pStyle w:val="Odsekzoznamu"/>
+        <w:numPr>
+          <w:ilvl w:val="0"/>
+          <w:numId w:val="10"/>
+        </w:numPr>
+      </w:pPr>
+      <w:r>
+        <w:t>Uložte a potvrďte zmeny.</w:t>
+      </w:r>
+    </w:p>
+    <w:p/>
     <w:sectPr>
       <w:pgSz w:w="11906" w:h="16838"/>
       <w:pgMar w:top="1417" w:right="1417" w:bottom="1417" w:left="1417" w:header="708" w:footer="708" w:gutter="0"/>
@@ -2780,6 +2797,92 @@
     </w:lvl>
   </w:abstractNum>
   <w:abstractNum w:abstractNumId="3" w15:restartNumberingAfterBreak="0">
+    <w:nsid w:val="2BC31E23"/>
+    <w:multiLevelType w:val="hybridMultilevel"/>
+    <w:tmpl w:val="98D0FD62"/>
+    <w:lvl w:ilvl="0" w:tplc="0809000F">
+      <w:start w:val="1"/>
+      <w:numFmt w:val="decimal"/>
+      <w:lvlText w:val="%1."/>
+      <w:lvlJc w:val="left"/>
+      <w:pPr>
+        <w:ind w:left="720" w:hanging="360"/>
+      </w:pPr>
+    </w:lvl>
+    <w:lvl w:ilvl="1" w:tplc="08090019" w:tentative="1">
+      <w:start w:val="1"/>
+      <w:numFmt w:val="lowerLetter"/>
+      <w:lvlText w:val="%2."/>
+      <w:lvlJc w:val="left"/>
+      <w:pPr>
+        <w:ind w:left="1440" w:hanging="360"/>
+      </w:pPr>
+    </w:lvl>
+    <w:lvl w:ilvl="2" w:tplc="0809001B" w:tentative="1">
+      <w:start w:val="1"/>
+      <w:numFmt w:val="lowerRoman"/>
+      <w:lvlText w:val="%3."/>
+      <w:lvlJc w:val="right"/>
+      <w:pPr>
+        <w:ind w:left="2160" w:hanging="180"/>
+      </w:pPr>
+    </w:lvl>
+    <w:lvl w:ilvl="3" w:tplc="0809000F" w:tentative="1">
+      <w:start w:val="1"/>
+      <w:numFmt w:val="decimal"/>
+      <w:lvlText w:val="%4."/>
+      <w:lvlJc w:val="left"/>
+      <w:pPr>
+        <w:ind w:left="2880" w:hanging="360"/>
+      </w:pPr>
+    </w:lvl>
+    <w:lvl w:ilvl="4" w:tplc="08090019" w:tentative="1">
+      <w:start w:val="1"/>
+      <w:numFmt w:val="lowerLetter"/>
+      <w:lvlText w:val="%5."/>
+      <w:lvlJc w:val="left"/>
+      <w:pPr>
+        <w:ind w:left="3600" w:hanging="360"/>
+      </w:pPr>
+    </w:lvl>
+    <w:lvl w:ilvl="5" w:tplc="0809001B" w:tentative="1">
+      <w:start w:val="1"/>
+      <w:numFmt w:val="lowerRoman"/>
+      <w:lvlText w:val="%6."/>
+      <w:lvlJc w:val="right"/>
+      <w:pPr>
+        <w:ind w:left="4320" w:hanging="180"/>
+      </w:pPr>
+    </w:lvl>
+    <w:lvl w:ilvl="6" w:tplc="0809000F" w:tentative="1">
+      <w:start w:val="1"/>
+      <w:numFmt w:val="decimal"/>
+      <w:lvlText w:val="%7."/>
+      <w:lvlJc w:val="left"/>
+      <w:pPr>
+        <w:ind w:left="5040" w:hanging="360"/>
+      </w:pPr>
+    </w:lvl>
+    <w:lvl w:ilvl="7" w:tplc="08090019" w:tentative="1">
+      <w:start w:val="1"/>
+      <w:numFmt w:val="lowerLetter"/>
+      <w:lvlText w:val="%8."/>
+      <w:lvlJc w:val="left"/>
+      <w:pPr>
+        <w:ind w:left="5760" w:hanging="360"/>
+      </w:pPr>
+    </w:lvl>
+    <w:lvl w:ilvl="8" w:tplc="0809001B" w:tentative="1">
+      <w:start w:val="1"/>
+      <w:numFmt w:val="lowerRoman"/>
+      <w:lvlText w:val="%9."/>
+      <w:lvlJc w:val="right"/>
+      <w:pPr>
+        <w:ind w:left="6480" w:hanging="180"/>
+      </w:pPr>
+    </w:lvl>
+  </w:abstractNum>
+  <w:abstractNum w:abstractNumId="4" w15:restartNumberingAfterBreak="0">
     <w:nsid w:val="4D685A06"/>
     <w:multiLevelType w:val="hybridMultilevel"/>
     <w:tmpl w:val="C136A724"/>
@@ -2865,7 +2968,7 @@
       </w:pPr>
     </w:lvl>
   </w:abstractNum>
-  <w:abstractNum w:abstractNumId="4" w15:restartNumberingAfterBreak="0">
+  <w:abstractNum w:abstractNumId="5" w15:restartNumberingAfterBreak="0">
     <w:nsid w:val="4DDC3F21"/>
     <w:multiLevelType w:val="hybridMultilevel"/>
     <w:tmpl w:val="26F0225A"/>
@@ -2951,7 +3054,7 @@
       </w:pPr>
     </w:lvl>
   </w:abstractNum>
-  <w:abstractNum w:abstractNumId="5" w15:restartNumberingAfterBreak="0">
+  <w:abstractNum w:abstractNumId="6" w15:restartNumberingAfterBreak="0">
     <w:nsid w:val="5281560E"/>
     <w:multiLevelType w:val="hybridMultilevel"/>
     <w:tmpl w:val="33720CF0"/>
@@ -3037,7 +3140,7 @@
       </w:pPr>
     </w:lvl>
   </w:abstractNum>
-  <w:abstractNum w:abstractNumId="6" w15:restartNumberingAfterBreak="0">
+  <w:abstractNum w:abstractNumId="7" w15:restartNumberingAfterBreak="0">
     <w:nsid w:val="532B5BA8"/>
     <w:multiLevelType w:val="hybridMultilevel"/>
     <w:tmpl w:val="213E9952"/>
@@ -3123,7 +3226,7 @@
       </w:pPr>
     </w:lvl>
   </w:abstractNum>
-  <w:abstractNum w:abstractNumId="7" w15:restartNumberingAfterBreak="0">
+  <w:abstractNum w:abstractNumId="8" w15:restartNumberingAfterBreak="0">
     <w:nsid w:val="5E4D0644"/>
     <w:multiLevelType w:val="hybridMultilevel"/>
     <w:tmpl w:val="A39ABFD0"/>
@@ -3209,7 +3312,7 @@
       </w:pPr>
     </w:lvl>
   </w:abstractNum>
-  <w:abstractNum w:abstractNumId="8" w15:restartNumberingAfterBreak="0">
+  <w:abstractNum w:abstractNumId="9" w15:restartNumberingAfterBreak="0">
     <w:nsid w:val="793E1E5B"/>
     <w:multiLevelType w:val="hybridMultilevel"/>
     <w:tmpl w:val="A3C69274"/>
@@ -3299,13 +3402,13 @@
     <w:abstractNumId w:val="1"/>
   </w:num>
   <w:num w:numId="2">
-    <w:abstractNumId w:val="8"/>
+    <w:abstractNumId w:val="9"/>
   </w:num>
   <w:num w:numId="3">
-    <w:abstractNumId w:val="3"/>
+    <w:abstractNumId w:val="4"/>
   </w:num>
   <w:num w:numId="4">
-    <w:abstractNumId w:val="6"/>
+    <w:abstractNumId w:val="7"/>
   </w:num>
   <w:num w:numId="5">
     <w:abstractNumId w:val="2"/>
@@ -3314,13 +3417,16 @@
     <w:abstractNumId w:val="0"/>
   </w:num>
   <w:num w:numId="7">
-    <w:abstractNumId w:val="4"/>
+    <w:abstractNumId w:val="5"/>
   </w:num>
   <w:num w:numId="8">
-    <w:abstractNumId w:val="5"/>
+    <w:abstractNumId w:val="6"/>
   </w:num>
   <w:num w:numId="9">
-    <w:abstractNumId w:val="7"/>
+    <w:abstractNumId w:val="8"/>
+  </w:num>
+  <w:num w:numId="10">
+    <w:abstractNumId w:val="3"/>
   </w:num>
 </w:numbering>
 </file>

</xml_diff>

<commit_message>
pridanie vysvetlenia Java.zip a moznosti ulozenia jdk inde ako do program files
</commit_message>
<xml_diff>
--- a/documents/Instalacna prirucka.docx
+++ b/documents/Instalacna prirucka.docx
@@ -1,6 +1,6 @@
 
 <file path=word/document.xml><?xml version="1.0" encoding="utf-8"?>
-<w:document xmlns:wpc="http://schemas.microsoft.com/office/word/2010/wordprocessingCanvas" xmlns:cx="http://schemas.microsoft.com/office/drawing/2014/chartex" xmlns:mc="http://schemas.openxmlformats.org/markup-compatibility/2006" xmlns:o="urn:schemas-microsoft-com:office:office" xmlns:r="http://schemas.openxmlformats.org/officeDocument/2006/relationships" xmlns:m="http://schemas.openxmlformats.org/officeDocument/2006/math" xmlns:v="urn:schemas-microsoft-com:vml" xmlns:wp14="http://schemas.microsoft.com/office/word/2010/wordprocessingDrawing" xmlns:wp="http://schemas.openxmlformats.org/drawingml/2006/wordprocessingDrawing" xmlns:w10="urn:schemas-microsoft-com:office:word" xmlns:w="http://schemas.openxmlformats.org/wordprocessingml/2006/main" xmlns:w14="http://schemas.microsoft.com/office/word/2010/wordml" xmlns:w15="http://schemas.microsoft.com/office/word/2012/wordml" xmlns:w16se="http://schemas.microsoft.com/office/word/2015/wordml/symex" xmlns:wpg="http://schemas.microsoft.com/office/word/2010/wordprocessingGroup" xmlns:wpi="http://schemas.microsoft.com/office/word/2010/wordprocessingInk" xmlns:wne="http://schemas.microsoft.com/office/word/2006/wordml" xmlns:wps="http://schemas.microsoft.com/office/word/2010/wordprocessingShape" mc:Ignorable="w14 w15 w16se wp14">
+<w:document xmlns:wpc="http://schemas.microsoft.com/office/word/2010/wordprocessingCanvas" xmlns:cx="http://schemas.microsoft.com/office/drawing/2014/chartex" xmlns:cx1="http://schemas.microsoft.com/office/drawing/2015/9/8/chartex" xmlns:cx2="http://schemas.microsoft.com/office/drawing/2015/10/21/chartex" xmlns:cx3="http://schemas.microsoft.com/office/drawing/2016/5/9/chartex" xmlns:cx4="http://schemas.microsoft.com/office/drawing/2016/5/10/chartex" xmlns:cx5="http://schemas.microsoft.com/office/drawing/2016/5/11/chartex" xmlns:cx6="http://schemas.microsoft.com/office/drawing/2016/5/12/chartex" xmlns:cx7="http://schemas.microsoft.com/office/drawing/2016/5/13/chartex" xmlns:cx8="http://schemas.microsoft.com/office/drawing/2016/5/14/chartex" xmlns:mc="http://schemas.openxmlformats.org/markup-compatibility/2006" xmlns:aink="http://schemas.microsoft.com/office/drawing/2016/ink" xmlns:am3d="http://schemas.microsoft.com/office/drawing/2017/model3d" xmlns:o="urn:schemas-microsoft-com:office:office" xmlns:oel="http://schemas.microsoft.com/office/2019/extlst" xmlns:r="http://schemas.openxmlformats.org/officeDocument/2006/relationships" xmlns:m="http://schemas.openxmlformats.org/officeDocument/2006/math" xmlns:v="urn:schemas-microsoft-com:vml" xmlns:wp14="http://schemas.microsoft.com/office/word/2010/wordprocessingDrawing" xmlns:wp="http://schemas.openxmlformats.org/drawingml/2006/wordprocessingDrawing" xmlns:w10="urn:schemas-microsoft-com:office:word" xmlns:w="http://schemas.openxmlformats.org/wordprocessingml/2006/main" xmlns:w14="http://schemas.microsoft.com/office/word/2010/wordml" xmlns:w15="http://schemas.microsoft.com/office/word/2012/wordml" xmlns:w16cex="http://schemas.microsoft.com/office/word/2018/wordml/cex" xmlns:w16cid="http://schemas.microsoft.com/office/word/2016/wordml/cid" xmlns:w16="http://schemas.microsoft.com/office/word/2018/wordml" xmlns:w16du="http://schemas.microsoft.com/office/word/2023/wordml/word16du" xmlns:w16sdtdh="http://schemas.microsoft.com/office/word/2020/wordml/sdtdatahash" xmlns:w16se="http://schemas.microsoft.com/office/word/2015/wordml/symex" xmlns:wpg="http://schemas.microsoft.com/office/word/2010/wordprocessingGroup" xmlns:wpi="http://schemas.microsoft.com/office/word/2010/wordprocessingInk" xmlns:wne="http://schemas.microsoft.com/office/word/2006/wordml" xmlns:wps="http://schemas.microsoft.com/office/word/2010/wordprocessingShape" mc:Ignorable="w14 w15 w16se w16cid w16 w16cex w16sdtdh w16du wp14">
   <w:body>
     <w:p>
       <w:pPr>
@@ -229,7 +229,7 @@
           <w:lang w:val="en-GB" w:eastAsia="en-GB"/>
         </w:rPr>
         <w:drawing>
-          <wp:inline distT="0" distB="0" distL="0" distR="0">
+          <wp:inline distT="0" distB="0" distL="0" distR="0" wp14:anchorId="40D52691" wp14:editId="4C355E2B">
             <wp:extent cx="5273675" cy="4157345"/>
             <wp:effectExtent l="19050" t="0" r="3175" b="0"/>
             <wp:docPr id="1" name="Obrázok 1"/>
@@ -295,7 +295,7 @@
         </w:rPr>
         <w:lastRenderedPageBreak/>
         <w:drawing>
-          <wp:inline distT="0" distB="0" distL="0" distR="0">
+          <wp:inline distT="0" distB="0" distL="0" distR="0" wp14:anchorId="366A7B20" wp14:editId="2E025CDB">
             <wp:extent cx="5199380" cy="4072255"/>
             <wp:effectExtent l="19050" t="0" r="1270" b="0"/>
             <wp:docPr id="4" name="Obrázok 4"/>
@@ -655,7 +655,7 @@
         </w:rPr>
         <w:lastRenderedPageBreak/>
         <w:drawing>
-          <wp:inline distT="0" distB="0" distL="0" distR="0">
+          <wp:inline distT="0" distB="0" distL="0" distR="0" wp14:anchorId="2BB11C6B" wp14:editId="449C0D10">
             <wp:extent cx="2955925" cy="2487930"/>
             <wp:effectExtent l="19050" t="0" r="0" b="0"/>
             <wp:docPr id="7" name="Obrázok 7"/>
@@ -1023,7 +1023,7 @@
         </w:rPr>
         <w:lastRenderedPageBreak/>
         <w:drawing>
-          <wp:inline distT="0" distB="0" distL="0" distR="0">
+          <wp:inline distT="0" distB="0" distL="0" distR="0" wp14:anchorId="31ADF0A3" wp14:editId="78F55E2D">
             <wp:extent cx="2628457" cy="6517595"/>
             <wp:effectExtent l="19050" t="0" r="443" b="0"/>
             <wp:docPr id="10" name="Obrázok 10"/>
@@ -1692,7 +1692,7 @@
           <w:lang w:val="en-GB" w:eastAsia="en-GB"/>
         </w:rPr>
         <w:drawing>
-          <wp:anchor distT="0" distB="0" distL="114300" distR="114300" simplePos="0" relativeHeight="251658752" behindDoc="1" locked="0" layoutInCell="1" allowOverlap="1" wp14:anchorId="6C5E85E3" wp14:editId="01434543">
+          <wp:anchor distT="0" distB="0" distL="114300" distR="114300" simplePos="0" relativeHeight="251658752" behindDoc="1" locked="0" layoutInCell="1" allowOverlap="1" wp14:anchorId="782AD0B1" wp14:editId="634963B0">
             <wp:simplePos x="0" y="0"/>
             <wp:positionH relativeFrom="column">
               <wp:posOffset>915357</wp:posOffset>
@@ -1961,8 +1961,6 @@
           <w:szCs w:val="20"/>
         </w:rPr>
       </w:pPr>
-      <w:bookmarkStart w:id="0" w:name="_GoBack"/>
-      <w:bookmarkEnd w:id="0"/>
       <w:r>
         <w:rPr>
           <w:rFonts w:ascii="Fujitsu Sans Light" w:hAnsi="Fujitsu Sans Light"/>
@@ -1997,7 +1995,414 @@
       </w:pPr>
     </w:p>
     <w:p>
-      <w:r>
+      <w:pPr>
+        <w:spacing w:after="0"/>
+        <w:rPr>
+          <w:rFonts w:ascii="Fujitsu Sans Light" w:hAnsi="Fujitsu Sans Light"/>
+          <w:szCs w:val="20"/>
+        </w:rPr>
+      </w:pPr>
+      <w:r>
+        <w:rPr>
+          <w:rFonts w:ascii="Fujitsu Sans Light" w:hAnsi="Fujitsu Sans Light"/>
+          <w:szCs w:val="20"/>
+        </w:rPr>
+        <w:t xml:space="preserve">V súbore Java.zip sa nachádza JDK17 (ktorý si po prípade môžete stiahnuť aj z oficiálnej stránky: </w:t>
+      </w:r>
+      <w:hyperlink r:id="rId13" w:history="1">
+        <w:r>
+          <w:rPr>
+            <w:rStyle w:val="Hypertextovprepojenie"/>
+            <w:rFonts w:ascii="Fujitsu Sans Light" w:hAnsi="Fujitsu Sans Light"/>
+            <w:szCs w:val="20"/>
+          </w:rPr>
+          <w:t>https://www.oracle.com/sk/java/technologies/downloads/#java17</w:t>
+        </w:r>
+      </w:hyperlink>
+      <w:r>
+        <w:rPr>
+          <w:rFonts w:ascii="Fujitsu Sans Light" w:hAnsi="Fujitsu Sans Light"/>
+          <w:szCs w:val="20"/>
+        </w:rPr>
+        <w:t>) a súbor database.cfg.txt</w:t>
+      </w:r>
+      <w:r>
+        <w:rPr>
+          <w:rFonts w:ascii="Fujitsu Sans Light" w:hAnsi="Fujitsu Sans Light"/>
+          <w:szCs w:val="20"/>
+        </w:rPr>
+        <w:t>.</w:t>
+      </w:r>
+    </w:p>
+    <w:p>
+      <w:pPr>
+        <w:spacing w:after="0"/>
+        <w:rPr>
+          <w:rFonts w:ascii="Fujitsu Sans Light" w:hAnsi="Fujitsu Sans Light"/>
+          <w:szCs w:val="20"/>
+        </w:rPr>
+      </w:pPr>
+    </w:p>
+    <w:p>
+      <w:pPr>
+        <w:spacing w:after="0"/>
+        <w:rPr>
+          <w:rFonts w:ascii="Fujitsu Sans Light" w:hAnsi="Fujitsu Sans Light"/>
+          <w:szCs w:val="20"/>
+        </w:rPr>
+      </w:pPr>
+      <w:r>
+        <w:rPr>
+          <w:rFonts w:ascii="Fujitsu Sans Light" w:hAnsi="Fujitsu Sans Light"/>
+          <w:szCs w:val="20"/>
+        </w:rPr>
+        <w:t xml:space="preserve">Ak vám vyhovuje, že budete mať tieto súbory uložené v </w:t>
+      </w:r>
+      <w:r>
+        <w:rPr>
+          <w:rFonts w:ascii="Fujitsu Sans Light" w:hAnsi="Fujitsu Sans Light"/>
+          <w:szCs w:val="20"/>
+        </w:rPr>
+        <w:t xml:space="preserve">C:\Program </w:t>
+      </w:r>
+      <w:proofErr w:type="spellStart"/>
+      <w:r>
+        <w:rPr>
+          <w:rFonts w:ascii="Fujitsu Sans Light" w:hAnsi="Fujitsu Sans Light"/>
+          <w:szCs w:val="20"/>
+        </w:rPr>
+        <w:t>Files</w:t>
+      </w:r>
+      <w:proofErr w:type="spellEnd"/>
+      <w:r>
+        <w:rPr>
+          <w:rFonts w:ascii="Fujitsu Sans Light" w:hAnsi="Fujitsu Sans Light"/>
+          <w:szCs w:val="20"/>
+        </w:rPr>
+        <w:t>, preskočte ďalš</w:t>
+      </w:r>
+      <w:r>
+        <w:rPr>
+          <w:rFonts w:ascii="Fujitsu Sans Light" w:hAnsi="Fujitsu Sans Light"/>
+          <w:szCs w:val="20"/>
+        </w:rPr>
+        <w:t>ie</w:t>
+      </w:r>
+      <w:r>
+        <w:rPr>
+          <w:rFonts w:ascii="Fujitsu Sans Light" w:hAnsi="Fujitsu Sans Light"/>
+          <w:szCs w:val="20"/>
+        </w:rPr>
+        <w:t xml:space="preserve"> krok</w:t>
+      </w:r>
+      <w:r>
+        <w:rPr>
+          <w:rFonts w:ascii="Fujitsu Sans Light" w:hAnsi="Fujitsu Sans Light"/>
+          <w:szCs w:val="20"/>
+        </w:rPr>
+        <w:t>y označené</w:t>
+      </w:r>
+      <w:r>
+        <w:rPr>
+          <w:rFonts w:ascii="Fujitsu Sans Light" w:hAnsi="Fujitsu Sans Light"/>
+          <w:szCs w:val="20"/>
+        </w:rPr>
+        <w:t xml:space="preserve"> *.</w:t>
+      </w:r>
+    </w:p>
+    <w:p>
+      <w:pPr>
+        <w:spacing w:after="0"/>
+        <w:rPr>
+          <w:rFonts w:ascii="Fujitsu Sans Light" w:hAnsi="Fujitsu Sans Light"/>
+          <w:szCs w:val="20"/>
+        </w:rPr>
+      </w:pPr>
+    </w:p>
+    <w:p>
+      <w:pPr>
+        <w:spacing w:after="0"/>
+        <w:rPr>
+          <w:rFonts w:ascii="Fujitsu Sans Light" w:hAnsi="Fujitsu Sans Light"/>
+          <w:szCs w:val="20"/>
+        </w:rPr>
+      </w:pPr>
+      <w:r>
+        <w:rPr>
+          <w:rFonts w:ascii="Fujitsu Sans Light" w:hAnsi="Fujitsu Sans Light"/>
+          <w:szCs w:val="20"/>
+        </w:rPr>
+        <w:t xml:space="preserve">*V prípade, že si chcete JDK a database.cfg.txt uložiť niekam inam, musíte v kóde v triede </w:t>
+      </w:r>
+      <w:proofErr w:type="spellStart"/>
+      <w:r>
+        <w:rPr>
+          <w:rFonts w:ascii="Fujitsu Sans Light" w:hAnsi="Fujitsu Sans Light"/>
+          <w:szCs w:val="20"/>
+        </w:rPr>
+        <w:t>DatabaseHandler</w:t>
+      </w:r>
+      <w:proofErr w:type="spellEnd"/>
+      <w:r>
+        <w:rPr>
+          <w:rFonts w:ascii="Fujitsu Sans Light" w:hAnsi="Fujitsu Sans Light"/>
+          <w:szCs w:val="20"/>
+        </w:rPr>
+        <w:t xml:space="preserve"> v metóde </w:t>
+      </w:r>
+      <w:proofErr w:type="spellStart"/>
+      <w:r>
+        <w:rPr>
+          <w:rFonts w:ascii="Fujitsu Sans Light" w:hAnsi="Fujitsu Sans Light"/>
+          <w:szCs w:val="20"/>
+        </w:rPr>
+        <w:t>loadProperties</w:t>
+      </w:r>
+      <w:proofErr w:type="spellEnd"/>
+      <w:r>
+        <w:rPr>
+          <w:rFonts w:ascii="Fujitsu Sans Light" w:hAnsi="Fujitsu Sans Light"/>
+          <w:szCs w:val="20"/>
+        </w:rPr>
+        <w:t xml:space="preserve"> (riadok 41) zmeniť lokálnu cestu ku vášmu súboru </w:t>
+      </w:r>
+      <w:r>
+        <w:rPr>
+          <w:rFonts w:ascii="Fujitsu Sans Light" w:hAnsi="Fujitsu Sans Light"/>
+          <w:szCs w:val="20"/>
+        </w:rPr>
+        <w:t>database.cfg</w:t>
+      </w:r>
+      <w:r>
+        <w:rPr>
+          <w:rFonts w:ascii="Fujitsu Sans Light" w:hAnsi="Fujitsu Sans Light"/>
+          <w:szCs w:val="20"/>
+        </w:rPr>
+        <w:t>.txt.</w:t>
+      </w:r>
+    </w:p>
+    <w:p>
+      <w:pPr>
+        <w:spacing w:after="0"/>
+        <w:rPr>
+          <w:rFonts w:ascii="Fujitsu Sans Light" w:hAnsi="Fujitsu Sans Light"/>
+          <w:b/>
+          <w:bCs/>
+          <w:szCs w:val="20"/>
+        </w:rPr>
+      </w:pPr>
+      <w:r>
+        <w:rPr>
+          <w:rFonts w:ascii="Fujitsu Sans Light" w:hAnsi="Fujitsu Sans Light"/>
+          <w:b/>
+          <w:bCs/>
+          <w:szCs w:val="20"/>
+        </w:rPr>
+        <w:drawing>
+          <wp:inline distT="0" distB="0" distL="0" distR="0" wp14:anchorId="775378C7" wp14:editId="119FCADA">
+            <wp:extent cx="5760720" cy="1182370"/>
+            <wp:effectExtent l="0" t="0" r="0" b="0"/>
+            <wp:docPr id="363399042" name="Obrázok 1"/>
+            <wp:cNvGraphicFramePr>
+              <a:graphicFrameLocks xmlns:a="http://schemas.openxmlformats.org/drawingml/2006/main" noChangeAspect="1"/>
+            </wp:cNvGraphicFramePr>
+            <a:graphic xmlns:a="http://schemas.openxmlformats.org/drawingml/2006/main">
+              <a:graphicData uri="http://schemas.openxmlformats.org/drawingml/2006/picture">
+                <pic:pic xmlns:pic="http://schemas.openxmlformats.org/drawingml/2006/picture">
+                  <pic:nvPicPr>
+                    <pic:cNvPr id="363399042" name=""/>
+                    <pic:cNvPicPr/>
+                  </pic:nvPicPr>
+                  <pic:blipFill>
+                    <a:blip r:embed="rId14"/>
+                    <a:stretch>
+                      <a:fillRect/>
+                    </a:stretch>
+                  </pic:blipFill>
+                  <pic:spPr>
+                    <a:xfrm>
+                      <a:off x="0" y="0"/>
+                      <a:ext cx="5760720" cy="1182370"/>
+                    </a:xfrm>
+                    <a:prstGeom prst="rect">
+                      <a:avLst/>
+                    </a:prstGeom>
+                  </pic:spPr>
+                </pic:pic>
+              </a:graphicData>
+            </a:graphic>
+          </wp:inline>
+        </w:drawing>
+      </w:r>
+    </w:p>
+    <w:p>
+      <w:pPr>
+        <w:spacing w:after="0"/>
+        <w:rPr>
+          <w:rFonts w:ascii="Fujitsu Sans Light" w:hAnsi="Fujitsu Sans Light"/>
+          <w:b/>
+          <w:bCs/>
+          <w:szCs w:val="20"/>
+        </w:rPr>
+      </w:pPr>
+    </w:p>
+    <w:p>
+      <w:pPr>
+        <w:spacing w:after="0"/>
+        <w:rPr>
+          <w:rFonts w:ascii="Fujitsu Sans Light" w:hAnsi="Fujitsu Sans Light"/>
+          <w:b/>
+          <w:bCs/>
+          <w:szCs w:val="20"/>
+        </w:rPr>
+      </w:pPr>
+    </w:p>
+    <w:p>
+      <w:pPr>
+        <w:spacing w:after="0"/>
+        <w:rPr>
+          <w:rFonts w:ascii="Fujitsu Sans Light" w:hAnsi="Fujitsu Sans Light"/>
+          <w:szCs w:val="20"/>
+        </w:rPr>
+      </w:pPr>
+      <w:r>
+        <w:rPr>
+          <w:rFonts w:ascii="Fujitsu Sans Light" w:hAnsi="Fujitsu Sans Light"/>
+          <w:b/>
+          <w:bCs/>
+          <w:szCs w:val="20"/>
+        </w:rPr>
+        <w:t>*</w:t>
+      </w:r>
+      <w:r>
+        <w:rPr>
+          <w:rFonts w:ascii="Fujitsu Sans Light" w:hAnsi="Fujitsu Sans Light"/>
+          <w:szCs w:val="20"/>
+        </w:rPr>
+        <w:t>Ak ste sa rozhodni zmeniť cestu v kóde, treba aj znovu vygenerovať súbor FinalApp.jar (</w:t>
+      </w:r>
+      <w:r>
+        <w:rPr>
+          <w:rFonts w:ascii="Fujitsu Sans Light" w:hAnsi="Fujitsu Sans Light"/>
+          <w:szCs w:val="20"/>
+        </w:rPr>
+        <w:t>viď obrázok nižšie</w:t>
+      </w:r>
+      <w:r>
+        <w:rPr>
+          <w:rFonts w:ascii="Fujitsu Sans Light" w:hAnsi="Fujitsu Sans Light"/>
+          <w:szCs w:val="20"/>
+        </w:rPr>
+        <w:t>) a použiť ho namiesto poskytnutého v kroku 1b.</w:t>
+      </w:r>
+    </w:p>
+    <w:p>
+      <w:pPr>
+        <w:spacing w:after="0"/>
+        <w:rPr>
+          <w:rFonts w:ascii="Fujitsu Sans Light" w:hAnsi="Fujitsu Sans Light"/>
+          <w:szCs w:val="20"/>
+        </w:rPr>
+      </w:pPr>
+      <w:r>
+        <w:rPr>
+          <w:rFonts w:ascii="Fujitsu Sans Light" w:hAnsi="Fujitsu Sans Light"/>
+          <w:szCs w:val="20"/>
+        </w:rPr>
+        <w:drawing>
+          <wp:inline distT="0" distB="0" distL="0" distR="0" wp14:anchorId="1FE6A146" wp14:editId="5E39D860">
+            <wp:extent cx="4511040" cy="2982497"/>
+            <wp:effectExtent l="0" t="0" r="0" b="0"/>
+            <wp:docPr id="653268951" name="Obrázok 1"/>
+            <wp:cNvGraphicFramePr>
+              <a:graphicFrameLocks xmlns:a="http://schemas.openxmlformats.org/drawingml/2006/main" noChangeAspect="1"/>
+            </wp:cNvGraphicFramePr>
+            <a:graphic xmlns:a="http://schemas.openxmlformats.org/drawingml/2006/main">
+              <a:graphicData uri="http://schemas.openxmlformats.org/drawingml/2006/picture">
+                <pic:pic xmlns:pic="http://schemas.openxmlformats.org/drawingml/2006/picture">
+                  <pic:nvPicPr>
+                    <pic:cNvPr id="653268951" name=""/>
+                    <pic:cNvPicPr/>
+                  </pic:nvPicPr>
+                  <pic:blipFill>
+                    <a:blip r:embed="rId15"/>
+                    <a:stretch>
+                      <a:fillRect/>
+                    </a:stretch>
+                  </pic:blipFill>
+                  <pic:spPr>
+                    <a:xfrm>
+                      <a:off x="0" y="0"/>
+                      <a:ext cx="4513574" cy="2984172"/>
+                    </a:xfrm>
+                    <a:prstGeom prst="rect">
+                      <a:avLst/>
+                    </a:prstGeom>
+                  </pic:spPr>
+                </pic:pic>
+              </a:graphicData>
+            </a:graphic>
+          </wp:inline>
+        </w:drawing>
+      </w:r>
+    </w:p>
+    <w:p>
+      <w:pPr>
+        <w:spacing w:after="0"/>
+        <w:rPr>
+          <w:rFonts w:ascii="Fujitsu Sans Light" w:hAnsi="Fujitsu Sans Light"/>
+          <w:szCs w:val="20"/>
+        </w:rPr>
+      </w:pPr>
+    </w:p>
+    <w:p>
+      <w:pPr>
+        <w:spacing w:after="0"/>
+        <w:rPr>
+          <w:rFonts w:ascii="Fujitsu Sans Light" w:hAnsi="Fujitsu Sans Light"/>
+          <w:szCs w:val="20"/>
+        </w:rPr>
+      </w:pPr>
+      <w:r>
+        <w:rPr>
+          <w:rFonts w:ascii="Fujitsu Sans Light" w:hAnsi="Fujitsu Sans Light"/>
+          <w:szCs w:val="20"/>
+        </w:rPr>
+        <w:t>*Taktiež v kroku č. 3 v tejto sekcii, a aj v kroku č. 1 v sekcii pripojenia ku serveru, bude treba použiť vlastnú cestu podľa umiestenia JDK a </w:t>
+      </w:r>
+      <w:proofErr w:type="spellStart"/>
+      <w:r>
+        <w:rPr>
+          <w:rFonts w:ascii="Fujitsu Sans Light" w:hAnsi="Fujitsu Sans Light"/>
+          <w:szCs w:val="20"/>
+        </w:rPr>
+        <w:t>database.cfg</w:t>
+      </w:r>
+      <w:proofErr w:type="spellEnd"/>
+    </w:p>
+    <w:p>
+      <w:pPr>
+        <w:spacing w:after="0"/>
+        <w:rPr>
+          <w:rFonts w:ascii="Fujitsu Sans Light" w:hAnsi="Fujitsu Sans Light"/>
+          <w:b/>
+          <w:bCs/>
+          <w:szCs w:val="20"/>
+        </w:rPr>
+      </w:pPr>
+    </w:p>
+    <w:p>
+      <w:pPr>
+        <w:spacing w:after="0"/>
+        <w:rPr>
+          <w:rFonts w:ascii="Fujitsu Sans Light" w:hAnsi="Fujitsu Sans Light"/>
+          <w:szCs w:val="20"/>
+        </w:rPr>
+      </w:pPr>
+    </w:p>
+    <w:p>
+      <w:r>
+        <w:lastRenderedPageBreak/>
         <w:t xml:space="preserve">Na vytvorenie </w:t>
       </w:r>
       <w:proofErr w:type="spellStart"/>
@@ -2016,7 +2421,7 @@
       <w:r>
         <w:t xml:space="preserve"> </w:t>
       </w:r>
-      <w:hyperlink r:id="rId13" w:history="1">
+      <w:hyperlink r:id="rId16" w:history="1">
         <w:r>
           <w:rPr>
             <w:rStyle w:val="Hypertextovprepojenie"/>
@@ -2124,7 +2529,7 @@
       <w:r>
         <w:t xml:space="preserve">príslušný jar </w:t>
       </w:r>
-      <w:hyperlink r:id="rId14" w:history="1">
+      <w:hyperlink r:id="rId17" w:history="1">
         <w:r>
           <w:rPr>
             <w:rStyle w:val="Hypertextovprepojenie"/>
@@ -2158,7 +2563,7 @@
       <w:r>
         <w:t xml:space="preserve"> </w:t>
       </w:r>
-      <w:hyperlink r:id="rId15" w:history="1">
+      <w:hyperlink r:id="rId18" w:history="1">
         <w:r>
           <w:rPr>
             <w:rStyle w:val="Hypertextovprepojenie"/>
@@ -2295,7 +2700,7 @@
           <w:noProof/>
           <w:lang w:val="en-GB" w:eastAsia="en-GB"/>
         </w:rPr>
-        <w:pict>
+        <w:pict w14:anchorId="79933B5E">
           <v:shapetype id="_x0000_t32" coordsize="21600,21600" o:spt="32" o:oned="t" path="m,l21600,21600e" filled="f">
             <v:path arrowok="t" fillok="f" o:connecttype="none"/>
             <o:lock v:ext="edit" shapetype="t"/>
@@ -2312,7 +2717,7 @@
           <w:lang w:val="en-GB" w:eastAsia="en-GB"/>
         </w:rPr>
         <w:drawing>
-          <wp:inline distT="0" distB="0" distL="0" distR="0" wp14:anchorId="16100791" wp14:editId="7421D968">
+          <wp:inline distT="0" distB="0" distL="0" distR="0" wp14:anchorId="20598846" wp14:editId="25CDBA7A">
             <wp:extent cx="2465679" cy="996069"/>
             <wp:effectExtent l="0" t="0" r="0" b="0"/>
             <wp:docPr id="3" name="Obrázok 3"/>
@@ -2327,7 +2732,7 @@
                     <pic:cNvPicPr/>
                   </pic:nvPicPr>
                   <pic:blipFill>
-                    <a:blip r:embed="rId16"/>
+                    <a:blip r:embed="rId19"/>
                     <a:stretch>
                       <a:fillRect/>
                     </a:stretch>
@@ -2424,7 +2829,7 @@
           <w:lang w:val="en-GB" w:eastAsia="en-GB"/>
         </w:rPr>
         <w:drawing>
-          <wp:inline distT="0" distB="0" distL="0" distR="0" wp14:anchorId="3C51670A" wp14:editId="0B04831E">
+          <wp:inline distT="0" distB="0" distL="0" distR="0" wp14:anchorId="60779403" wp14:editId="6676320C">
             <wp:extent cx="5078319" cy="1387965"/>
             <wp:effectExtent l="0" t="0" r="0" b="3175"/>
             <wp:docPr id="6" name="Obrázok 6"/>
@@ -2439,7 +2844,7 @@
                     <pic:cNvPicPr/>
                   </pic:nvPicPr>
                   <pic:blipFill>
-                    <a:blip r:embed="rId17"/>
+                    <a:blip r:embed="rId20"/>
                     <a:stretch>
                       <a:fillRect/>
                     </a:stretch>
@@ -2477,15 +2882,7 @@
         <w:t xml:space="preserve"> nahraď</w:t>
       </w:r>
       <w:r>
-        <w:t xml:space="preserve">te IPv4 adresou </w:t>
-      </w:r>
-      <w:proofErr w:type="spellStart"/>
-      <w:r>
-        <w:t>Ethernet</w:t>
-      </w:r>
-      <w:proofErr w:type="spellEnd"/>
-      <w:r>
-        <w:t xml:space="preserve"> adaptéra, prostredníctvom ktorej je počítač pripojený do lokálnej </w:t>
+        <w:t xml:space="preserve">te IPv4 adresou Ethernet adaptéra, prostredníctvom ktorej je počítač pripojený do lokálnej </w:t>
       </w:r>
       <w:proofErr w:type="spellStart"/>
       <w:r>
@@ -2551,7 +2948,7 @@
 </file>
 
 <file path=word/numbering.xml><?xml version="1.0" encoding="utf-8"?>
-<w:numbering xmlns:wpc="http://schemas.microsoft.com/office/word/2010/wordprocessingCanvas" xmlns:cx="http://schemas.microsoft.com/office/drawing/2014/chartex" xmlns:mc="http://schemas.openxmlformats.org/markup-compatibility/2006" xmlns:o="urn:schemas-microsoft-com:office:office" xmlns:r="http://schemas.openxmlformats.org/officeDocument/2006/relationships" xmlns:m="http://schemas.openxmlformats.org/officeDocument/2006/math" xmlns:v="urn:schemas-microsoft-com:vml" xmlns:wp14="http://schemas.microsoft.com/office/word/2010/wordprocessingDrawing" xmlns:wp="http://schemas.openxmlformats.org/drawingml/2006/wordprocessingDrawing" xmlns:w10="urn:schemas-microsoft-com:office:word" xmlns:w="http://schemas.openxmlformats.org/wordprocessingml/2006/main" xmlns:w14="http://schemas.microsoft.com/office/word/2010/wordml" xmlns:w15="http://schemas.microsoft.com/office/word/2012/wordml" xmlns:w16se="http://schemas.microsoft.com/office/word/2015/wordml/symex" xmlns:wpg="http://schemas.microsoft.com/office/word/2010/wordprocessingGroup" xmlns:wpi="http://schemas.microsoft.com/office/word/2010/wordprocessingInk" xmlns:wne="http://schemas.microsoft.com/office/word/2006/wordml" xmlns:wps="http://schemas.microsoft.com/office/word/2010/wordprocessingShape" mc:Ignorable="w14 w15 w16se wp14">
+<w:numbering xmlns:wpc="http://schemas.microsoft.com/office/word/2010/wordprocessingCanvas" xmlns:cx="http://schemas.microsoft.com/office/drawing/2014/chartex" xmlns:cx1="http://schemas.microsoft.com/office/drawing/2015/9/8/chartex" xmlns:cx2="http://schemas.microsoft.com/office/drawing/2015/10/21/chartex" xmlns:cx3="http://schemas.microsoft.com/office/drawing/2016/5/9/chartex" xmlns:cx4="http://schemas.microsoft.com/office/drawing/2016/5/10/chartex" xmlns:cx5="http://schemas.microsoft.com/office/drawing/2016/5/11/chartex" xmlns:cx6="http://schemas.microsoft.com/office/drawing/2016/5/12/chartex" xmlns:cx7="http://schemas.microsoft.com/office/drawing/2016/5/13/chartex" xmlns:cx8="http://schemas.microsoft.com/office/drawing/2016/5/14/chartex" xmlns:mc="http://schemas.openxmlformats.org/markup-compatibility/2006" xmlns:aink="http://schemas.microsoft.com/office/drawing/2016/ink" xmlns:am3d="http://schemas.microsoft.com/office/drawing/2017/model3d" xmlns:o="urn:schemas-microsoft-com:office:office" xmlns:oel="http://schemas.microsoft.com/office/2019/extlst" xmlns:r="http://schemas.openxmlformats.org/officeDocument/2006/relationships" xmlns:m="http://schemas.openxmlformats.org/officeDocument/2006/math" xmlns:v="urn:schemas-microsoft-com:vml" xmlns:wp14="http://schemas.microsoft.com/office/word/2010/wordprocessingDrawing" xmlns:wp="http://schemas.openxmlformats.org/drawingml/2006/wordprocessingDrawing" xmlns:w10="urn:schemas-microsoft-com:office:word" xmlns:w="http://schemas.openxmlformats.org/wordprocessingml/2006/main" xmlns:w14="http://schemas.microsoft.com/office/word/2010/wordml" xmlns:w15="http://schemas.microsoft.com/office/word/2012/wordml" xmlns:w16cex="http://schemas.microsoft.com/office/word/2018/wordml/cex" xmlns:w16cid="http://schemas.microsoft.com/office/word/2016/wordml/cid" xmlns:w16="http://schemas.microsoft.com/office/word/2018/wordml" xmlns:w16du="http://schemas.microsoft.com/office/word/2023/wordml/word16du" xmlns:w16sdtdh="http://schemas.microsoft.com/office/word/2020/wordml/sdtdatahash" xmlns:w16se="http://schemas.microsoft.com/office/word/2015/wordml/symex" xmlns:wpg="http://schemas.microsoft.com/office/word/2010/wordprocessingGroup" xmlns:wpi="http://schemas.microsoft.com/office/word/2010/wordprocessingInk" xmlns:wne="http://schemas.microsoft.com/office/word/2006/wordml" xmlns:wps="http://schemas.microsoft.com/office/word/2010/wordprocessingShape" mc:Ignorable="w14 w15 w16se w16cid w16 w16cex w16sdtdh w16du wp14">
   <w:abstractNum w:abstractNumId="0" w15:restartNumberingAfterBreak="0">
     <w:nsid w:val="07531F1A"/>
     <w:multiLevelType w:val="hybridMultilevel"/>
@@ -3412,41 +3809,41 @@
       </w:pPr>
     </w:lvl>
   </w:abstractNum>
-  <w:num w:numId="1">
+  <w:num w:numId="1" w16cid:durableId="581110838">
     <w:abstractNumId w:val="1"/>
   </w:num>
-  <w:num w:numId="2">
+  <w:num w:numId="2" w16cid:durableId="460808203">
     <w:abstractNumId w:val="9"/>
   </w:num>
-  <w:num w:numId="3">
+  <w:num w:numId="3" w16cid:durableId="750271049">
     <w:abstractNumId w:val="4"/>
   </w:num>
-  <w:num w:numId="4">
+  <w:num w:numId="4" w16cid:durableId="50160588">
     <w:abstractNumId w:val="7"/>
   </w:num>
-  <w:num w:numId="5">
+  <w:num w:numId="5" w16cid:durableId="49887573">
     <w:abstractNumId w:val="2"/>
   </w:num>
-  <w:num w:numId="6">
+  <w:num w:numId="6" w16cid:durableId="1708261886">
     <w:abstractNumId w:val="0"/>
   </w:num>
-  <w:num w:numId="7">
+  <w:num w:numId="7" w16cid:durableId="96559902">
     <w:abstractNumId w:val="5"/>
   </w:num>
-  <w:num w:numId="8">
+  <w:num w:numId="8" w16cid:durableId="2072802587">
     <w:abstractNumId w:val="6"/>
   </w:num>
-  <w:num w:numId="9">
+  <w:num w:numId="9" w16cid:durableId="1314673368">
     <w:abstractNumId w:val="8"/>
   </w:num>
-  <w:num w:numId="10">
+  <w:num w:numId="10" w16cid:durableId="279186592">
     <w:abstractNumId w:val="3"/>
   </w:num>
 </w:numbering>
 </file>
 
 <file path=word/styles.xml><?xml version="1.0" encoding="utf-8"?>
-<w:styles xmlns:mc="http://schemas.openxmlformats.org/markup-compatibility/2006" xmlns:r="http://schemas.openxmlformats.org/officeDocument/2006/relationships" xmlns:w="http://schemas.openxmlformats.org/wordprocessingml/2006/main" xmlns:w14="http://schemas.microsoft.com/office/word/2010/wordml" xmlns:w15="http://schemas.microsoft.com/office/word/2012/wordml" xmlns:w16se="http://schemas.microsoft.com/office/word/2015/wordml/symex" mc:Ignorable="w14 w15 w16se">
+<w:styles xmlns:mc="http://schemas.openxmlformats.org/markup-compatibility/2006" xmlns:r="http://schemas.openxmlformats.org/officeDocument/2006/relationships" xmlns:w="http://schemas.openxmlformats.org/wordprocessingml/2006/main" xmlns:w14="http://schemas.microsoft.com/office/word/2010/wordml" xmlns:w15="http://schemas.microsoft.com/office/word/2012/wordml" xmlns:w16cex="http://schemas.microsoft.com/office/word/2018/wordml/cex" xmlns:w16cid="http://schemas.microsoft.com/office/word/2016/wordml/cid" xmlns:w16="http://schemas.microsoft.com/office/word/2018/wordml" xmlns:w16du="http://schemas.microsoft.com/office/word/2023/wordml/word16du" xmlns:w16sdtdh="http://schemas.microsoft.com/office/word/2020/wordml/sdtdatahash" xmlns:w16se="http://schemas.microsoft.com/office/word/2015/wordml/symex" mc:Ignorable="w14 w15 w16se w16cid w16 w16cex w16sdtdh w16du">
   <w:docDefaults>
     <w:rPrDefault>
       <w:rPr>
@@ -3462,7 +3859,7 @@
       </w:pPr>
     </w:pPrDefault>
   </w:docDefaults>
-  <w:latentStyles w:defLockedState="0" w:defUIPriority="99" w:defSemiHidden="0" w:defUnhideWhenUsed="0" w:defQFormat="0" w:count="371">
+  <w:latentStyles w:defLockedState="0" w:defUIPriority="99" w:defSemiHidden="0" w:defUnhideWhenUsed="0" w:defQFormat="0" w:count="376">
     <w:lsdException w:name="Normal" w:uiPriority="0" w:qFormat="1"/>
     <w:lsdException w:name="heading 1" w:uiPriority="9" w:qFormat="1"/>
     <w:lsdException w:name="heading 2" w:semiHidden="1" w:uiPriority="9" w:unhideWhenUsed="1" w:qFormat="1"/>
@@ -3834,6 +4231,11 @@
     <w:lsdException w:name="List Table 5 Dark Accent 6" w:uiPriority="50"/>
     <w:lsdException w:name="List Table 6 Colorful Accent 6" w:uiPriority="51"/>
     <w:lsdException w:name="List Table 7 Colorful Accent 6" w:uiPriority="52"/>
+    <w:lsdException w:name="Mention" w:semiHidden="1" w:unhideWhenUsed="1"/>
+    <w:lsdException w:name="Smart Hyperlink" w:semiHidden="1" w:unhideWhenUsed="1"/>
+    <w:lsdException w:name="Hashtag" w:semiHidden="1" w:unhideWhenUsed="1"/>
+    <w:lsdException w:name="Unresolved Mention" w:semiHidden="1" w:unhideWhenUsed="1"/>
+    <w:lsdException w:name="Smart Link" w:semiHidden="1" w:unhideWhenUsed="1"/>
   </w:latentStyles>
   <w:style w:type="paragraph" w:default="1" w:styleId="Normlny">
     <w:name w:val="Normal"/>
@@ -4049,6 +4451,18 @@
       <w:ind w:left="720"/>
       <w:contextualSpacing/>
     </w:pPr>
+  </w:style>
+  <w:style w:type="character" w:styleId="Nevyrieenzmienka">
+    <w:name w:val="Unresolved Mention"/>
+    <w:basedOn w:val="Predvolenpsmoodseku"/>
+    <w:uiPriority w:val="99"/>
+    <w:semiHidden/>
+    <w:unhideWhenUsed/>
+    <w:rsid w:val="00835ED2"/>
+    <w:rPr>
+      <w:color w:val="605E5C"/>
+      <w:shd w:val="clear" w:color="auto" w:fill="E1DFDD"/>
+    </w:rPr>
   </w:style>
 </w:styles>
 </file>

</xml_diff>